<commit_message>
made a final pass
</commit_message>
<xml_diff>
--- a/HeroesOfPymoli/Pandas Challenge_Conclusion.docx
+++ b/HeroesOfPymoli/Pandas Challenge_Conclusion.docx
@@ -59,15 +59,28 @@
         <w:jc w:val="center"/>
       </w:pPr>
       <w:r>
-        <w:t>Julia Claira Kauffmann</w:t>
+        <w:t xml:space="preserve">Julia </w:t>
+      </w:r>
+      <w:proofErr w:type="spellStart"/>
+      <w:r>
+        <w:t>Claira</w:t>
+      </w:r>
+      <w:proofErr w:type="spellEnd"/>
+      <w:r>
+        <w:t xml:space="preserve"> Kauffmann</w:t>
       </w:r>
     </w:p>
     <w:p/>
     <w:p/>
     <w:p/>
     <w:p>
-      <w:r>
-        <w:t>1 ) Males purchase the most items by far, however females spend more per purchase.</w:t>
+      <w:proofErr w:type="gramStart"/>
+      <w:r>
+        <w:t>1 )</w:t>
+      </w:r>
+      <w:proofErr w:type="gramEnd"/>
+      <w:r>
+        <w:t xml:space="preserve"> Males purchase the most items by far, however females spend more per purchase.</w:t>
       </w:r>
     </w:p>
     <w:p/>
@@ -140,6 +153,9 @@
       <w:r>
         <w:t>dd</w:t>
       </w:r>
+      <w:r>
+        <w:t>ddd</w:t>
+      </w:r>
     </w:p>
     <w:p/>
     <w:p>
@@ -154,6 +170,7 @@
           <w:tab w:val="left" w:pos="1353"/>
         </w:tabs>
       </w:pPr>
+      <w:proofErr w:type="spellStart"/>
       <w:r>
         <w:t>d</w:t>
       </w:r>
@@ -163,8 +180,12 @@
       <w:r>
         <w:t>d</w:t>
       </w:r>
+      <w:proofErr w:type="spellEnd"/>
       <w:r>
         <w:tab/>
+      </w:r>
+      <w:proofErr w:type="spellStart"/>
+      <w:r>
         <w:t>s</w:t>
       </w:r>
       <w:r>
@@ -173,6 +194,7 @@
       <w:r>
         <w:t>d</w:t>
       </w:r>
+      <w:proofErr w:type="spellEnd"/>
     </w:p>
     <w:p/>
     <w:p/>

</xml_diff>

<commit_message>
final report and added pdf
</commit_message>
<xml_diff>
--- a/HeroesOfPymoli/Pandas Challenge_Conclusion.docx
+++ b/HeroesOfPymoli/Pandas Challenge_Conclusion.docx
@@ -84,16 +84,15 @@
       </w:r>
     </w:p>
     <w:p/>
-    <w:p/>
     <w:p>
       <w:r>
         <w:rPr>
           <w:noProof/>
         </w:rPr>
         <w:drawing>
-          <wp:inline distT="0" distB="0" distL="0" distR="0" wp14:anchorId="39A28DE7" wp14:editId="2C2A98EE">
-            <wp:extent cx="3996559" cy="911608"/>
-            <wp:effectExtent l="0" t="0" r="4445" b="3175"/>
+          <wp:inline distT="0" distB="0" distL="0" distR="0" wp14:anchorId="39A28DE7" wp14:editId="0069FCD9">
+            <wp:extent cx="4423505" cy="1008993"/>
+            <wp:effectExtent l="0" t="0" r="0" b="0"/>
             <wp:docPr id="2" name="Picture 2" descr="Table&#10;&#10;Description automatically generated"/>
             <wp:cNvGraphicFramePr>
               <a:graphicFrameLocks xmlns:a="http://schemas.openxmlformats.org/drawingml/2006/main" noChangeAspect="1"/>
@@ -120,7 +119,7 @@
                   <pic:spPr>
                     <a:xfrm>
                       <a:off x="0" y="0"/>
-                      <a:ext cx="4032559" cy="919819"/>
+                      <a:ext cx="4479682" cy="1021807"/>
                     </a:xfrm>
                     <a:prstGeom prst="rect">
                       <a:avLst/>
@@ -134,81 +133,53 @@
       </w:r>
     </w:p>
     <w:p/>
+    <w:p/>
     <w:p>
       <w:r>
-        <w:t>d</w:t>
-      </w:r>
-      <w:r>
-        <w:t>d</w:t>
-      </w:r>
-      <w:r>
-        <w:t>d</w:t>
-      </w:r>
-      <w:r>
-        <w:t>ds</w:t>
-      </w:r>
-      <w:r>
-        <w:t>f</w:t>
-      </w:r>
-      <w:r>
-        <w:t>dd</w:t>
-      </w:r>
-      <w:r>
-        <w:t>ddd</w:t>
-      </w:r>
-      <w:r>
-        <w:t>ddfdadfads</w:t>
-      </w:r>
-      <w:r>
-        <w:t>dasdfasdsfadas</w:t>
+        <w:t>2</w:t>
+      </w:r>
+      <w:r>
+        <w:t xml:space="preserve">) </w:t>
+      </w:r>
+      <w:r>
+        <w:t>“</w:t>
+      </w:r>
+      <w:r>
+        <w:t>20-24</w:t>
+      </w:r>
+      <w:r>
+        <w:t>”</w:t>
+      </w:r>
+      <w:r>
+        <w:t xml:space="preserve"> </w:t>
+      </w:r>
+      <w:r>
+        <w:t>constitute the greatest percentage of buyers</w:t>
+      </w:r>
+      <w:r>
+        <w:t xml:space="preserve">, and </w:t>
+      </w:r>
+      <w:r>
+        <w:t>“</w:t>
+      </w:r>
+      <w:r>
+        <w:t>over 40</w:t>
+      </w:r>
+      <w:r>
+        <w:t>”</w:t>
+      </w:r>
+      <w:r>
+        <w:t xml:space="preserve"> </w:t>
+      </w:r>
+      <w:r>
+        <w:t>constitute</w:t>
+      </w:r>
+      <w:r>
+        <w:t xml:space="preserve"> the fewest</w:t>
       </w:r>
     </w:p>
     <w:p/>
     <w:p>
-      <w:r>
-        <w:t>2</w:t>
-      </w:r>
-    </w:p>
-    <w:p/>
-    <w:p>
-      <w:pPr>
-        <w:tabs>
-          <w:tab w:val="left" w:pos="1353"/>
-        </w:tabs>
-      </w:pPr>
-      <w:proofErr w:type="spellStart"/>
-      <w:r>
-        <w:t>d</w:t>
-      </w:r>
-      <w:r>
-        <w:t>f</w:t>
-      </w:r>
-      <w:r>
-        <w:t>d</w:t>
-      </w:r>
-      <w:proofErr w:type="spellEnd"/>
-      <w:r>
-        <w:tab/>
-      </w:r>
-      <w:proofErr w:type="spellStart"/>
-      <w:r>
-        <w:t>s</w:t>
-      </w:r>
-      <w:r>
-        <w:t>d</w:t>
-      </w:r>
-      <w:r>
-        <w:t>d</w:t>
-      </w:r>
-      <w:proofErr w:type="spellEnd"/>
-    </w:p>
-    <w:p/>
-    <w:p/>
-    <w:p/>
-    <w:p>
-      <w:r>
-        <w:t>3</w:t>
-      </w:r>
       <w:r>
         <w:rPr>
           <w:noProof/>
@@ -244,6 +215,62 @@
                     <a:xfrm>
                       <a:off x="0" y="0"/>
                       <a:ext cx="2748724" cy="2311426"/>
+                    </a:xfrm>
+                    <a:prstGeom prst="rect">
+                      <a:avLst/>
+                    </a:prstGeom>
+                  </pic:spPr>
+                </pic:pic>
+              </a:graphicData>
+            </a:graphic>
+          </wp:inline>
+        </w:drawing>
+      </w:r>
+    </w:p>
+    <w:p/>
+    <w:p>
+      <w:r>
+        <w:t>3) “35-39” age group spends the most per purchase</w:t>
+      </w:r>
+    </w:p>
+    <w:p/>
+    <w:p/>
+    <w:p>
+      <w:r>
+        <w:rPr>
+          <w:noProof/>
+        </w:rPr>
+        <w:drawing>
+          <wp:inline distT="0" distB="0" distL="0" distR="0" wp14:anchorId="4DDDEA82" wp14:editId="557A581D">
+            <wp:extent cx="3610303" cy="1570250"/>
+            <wp:effectExtent l="0" t="0" r="0" b="5080"/>
+            <wp:docPr id="9" name="Picture 9" descr="Table&#10;&#10;Description automatically generated"/>
+            <wp:cNvGraphicFramePr>
+              <a:graphicFrameLocks xmlns:a="http://schemas.openxmlformats.org/drawingml/2006/main" noChangeAspect="1"/>
+            </wp:cNvGraphicFramePr>
+            <a:graphic xmlns:a="http://schemas.openxmlformats.org/drawingml/2006/main">
+              <a:graphicData uri="http://schemas.openxmlformats.org/drawingml/2006/picture">
+                <pic:pic xmlns:pic="http://schemas.openxmlformats.org/drawingml/2006/picture">
+                  <pic:nvPicPr>
+                    <pic:cNvPr id="9" name="Picture 9" descr="Table&#10;&#10;Description automatically generated"/>
+                    <pic:cNvPicPr/>
+                  </pic:nvPicPr>
+                  <pic:blipFill>
+                    <a:blip r:embed="rId6" cstate="print">
+                      <a:extLst>
+                        <a:ext uri="{28A0092B-C50C-407E-A947-70E740481C1C}">
+                          <a14:useLocalDpi xmlns:a14="http://schemas.microsoft.com/office/drawing/2010/main" val="0"/>
+                        </a:ext>
+                      </a:extLst>
+                    </a:blip>
+                    <a:stretch>
+                      <a:fillRect/>
+                    </a:stretch>
+                  </pic:blipFill>
+                  <pic:spPr>
+                    <a:xfrm>
+                      <a:off x="0" y="0"/>
+                      <a:ext cx="3632341" cy="1579835"/>
                     </a:xfrm>
                     <a:prstGeom prst="rect">
                       <a:avLst/>

</xml_diff>